<commit_message>
finished documenting functions in TT-Datamining Documentation.docx
</commit_message>
<xml_diff>
--- a/TT-datamining Documentation.docx
+++ b/TT-datamining Documentation.docx
@@ -26,8 +26,16 @@
         </w:numPr>
       </w:pPr>
       <w:r>
-        <w:t>Styles (needs a lot of work!)</w:t>
-      </w:r>
+        <w:t>Styles (needs work</w:t>
+      </w:r>
+      <w:r>
+        <w:t>, extract to separate file styles.css</w:t>
+      </w:r>
+      <w:r>
+        <w:t>)</w:t>
+      </w:r>
+      <w:bookmarkStart w:id="0" w:name="_GoBack"/>
+      <w:bookmarkEnd w:id="0"/>
     </w:p>
     <w:p>
       <w:pPr>
@@ -223,10 +231,7 @@
         </w:numPr>
       </w:pPr>
       <w:r>
-        <w:t>jquery.min.js</w:t>
-      </w:r>
-      <w:r>
-        <w:t xml:space="preserve"> (from Google)</w:t>
+        <w:t>jquery.min.js (from Google)</w:t>
       </w:r>
     </w:p>
     <w:p/>
@@ -316,16 +321,7 @@
       </w:r>
       <w:proofErr w:type="spellEnd"/>
       <w:r>
-        <w:t xml:space="preserve">: </w:t>
-      </w:r>
-      <w:r>
-        <w:t>called by input button to read</w:t>
-      </w:r>
-      <w:r>
-        <w:t xml:space="preserve"> user-selected log file </w:t>
-      </w:r>
-      <w:r>
-        <w:t xml:space="preserve">(using </w:t>
+        <w:t xml:space="preserve">: called by input button to read user-selected log file (using </w:t>
       </w:r>
       <w:proofErr w:type="spellStart"/>
       <w:r>
@@ -337,10 +333,7 @@
       </w:r>
       <w:proofErr w:type="spellEnd"/>
       <w:r>
-        <w:t>)</w:t>
-      </w:r>
-      <w:r>
-        <w:t xml:space="preserve"> and then:</w:t>
+        <w:t>) and then:</w:t>
       </w:r>
     </w:p>
     <w:p>
@@ -561,8 +554,9 @@
       <w:r>
         <w:t>, summary reports, teacher reports</w:t>
       </w:r>
-      <w:bookmarkStart w:id="0" w:name="_GoBack"/>
-      <w:bookmarkEnd w:id="0"/>
+      <w:r>
+        <w:t>, and then “submit query” to generate reports</w:t>
+      </w:r>
     </w:p>
     <w:p/>
     <w:p>
@@ -588,10 +582,7 @@
       </w:r>
       <w:proofErr w:type="spellEnd"/>
       <w:r>
-        <w:t xml:space="preserve"> (</w:t>
-      </w:r>
-      <w:r>
-        <w:t>) // clears data and summary tables</w:t>
+        <w:t xml:space="preserve"> () // clears data and summary tables</w:t>
       </w:r>
     </w:p>
     <w:p>
@@ -612,10 +603,7 @@
       </w:r>
       <w:proofErr w:type="spellEnd"/>
       <w:r>
-        <w:t xml:space="preserve"> (</w:t>
-      </w:r>
-      <w:r>
-        <w:t>level) // Initializes variable references for this level</w:t>
+        <w:t xml:space="preserve"> (level) // Initializes variable references for this level</w:t>
       </w:r>
     </w:p>
     <w:p>
@@ -636,16 +624,7 @@
       </w:r>
       <w:proofErr w:type="spellEnd"/>
       <w:r>
-        <w:t xml:space="preserve"> (</w:t>
-      </w:r>
-      <w:r>
-        <w:t>action) // scoring actions based on relevance</w:t>
-      </w:r>
-      <w:r>
-        <w:t xml:space="preserve"> (</w:t>
-      </w:r>
-      <w:r>
-        <w:t xml:space="preserve">inclusion of </w:t>
+        <w:t xml:space="preserve"> (action) // scoring actions based on relevance (inclusion of </w:t>
       </w:r>
       <w:proofErr w:type="spellStart"/>
       <w:r>
@@ -674,10 +653,7 @@
       </w:r>
       <w:proofErr w:type="spellEnd"/>
       <w:r>
-        <w:t xml:space="preserve"> (</w:t>
-      </w:r>
-      <w:r>
-        <w:t>act, text) // Highlights variable names/values in a message</w:t>
+        <w:t xml:space="preserve"> (act, text) // Highlights variable names/values in a message</w:t>
       </w:r>
     </w:p>
     <w:p>
@@ -698,10 +674,7 @@
       </w:r>
       <w:proofErr w:type="spellEnd"/>
       <w:r>
-        <w:t xml:space="preserve"> (</w:t>
-      </w:r>
-      <w:r>
-        <w:t>action, text) // returns variable references contained in message</w:t>
+        <w:t xml:space="preserve"> (action, text) // returns variable references contained in message</w:t>
       </w:r>
     </w:p>
     <w:p>
@@ -722,10 +695,7 @@
       </w:r>
       <w:proofErr w:type="spellEnd"/>
       <w:r>
-        <w:t xml:space="preserve"> (</w:t>
-      </w:r>
-      <w:r>
-        <w:t xml:space="preserve">act, </w:t>
+        <w:t xml:space="preserve"> (act, </w:t>
       </w:r>
       <w:proofErr w:type="spellStart"/>
       <w:r>
@@ -1025,10 +995,380 @@
       </w:r>
       <w:proofErr w:type="spellEnd"/>
       <w:r>
+        <w:t xml:space="preserve"> (teams, </w:t>
+      </w:r>
+      <w:proofErr w:type="spellStart"/>
+      <w:r>
+        <w:t>ro</w:t>
+      </w:r>
+      <w:proofErr w:type="spellEnd"/>
+      <w:r>
+        <w:t xml:space="preserve">) // Check to see whether the team in this </w:t>
+      </w:r>
+      <w:proofErr w:type="spellStart"/>
+      <w:r>
+        <w:t>ro</w:t>
+      </w:r>
+      <w:proofErr w:type="spellEnd"/>
+      <w:r>
+        <w:t xml:space="preserve"> is in the </w:t>
+      </w:r>
+      <w:proofErr w:type="gramStart"/>
+      <w:r>
+        <w:t>teams</w:t>
+      </w:r>
+      <w:proofErr w:type="gramEnd"/>
+      <w:r>
+        <w:t xml:space="preserve"> array</w:t>
+      </w:r>
+    </w:p>
+    <w:p>
+      <w:pPr>
+        <w:pStyle w:val="ListParagraph"/>
+        <w:numPr>
+          <w:ilvl w:val="0"/>
+          <w:numId w:val="4"/>
+        </w:numPr>
+      </w:pPr>
+      <w:proofErr w:type="spellStart"/>
+      <w:r>
+        <w:rPr>
+          <w:i/>
+          <w:color w:val="FF0000"/>
+        </w:rPr>
+        <w:t>getMemberDataObj</w:t>
+      </w:r>
+      <w:proofErr w:type="spellEnd"/>
+      <w:r>
         <w:t xml:space="preserve"> (</w:t>
       </w:r>
-      <w:r>
-        <w:t xml:space="preserve">teams, </w:t>
+      <w:proofErr w:type="spellStart"/>
+      <w:r>
+        <w:t>userID</w:t>
+      </w:r>
+      <w:proofErr w:type="spellEnd"/>
+      <w:r>
+        <w:t xml:space="preserve">) // returns the </w:t>
+      </w:r>
+      <w:proofErr w:type="spellStart"/>
+      <w:r>
+        <w:t>studentData</w:t>
+      </w:r>
+      <w:proofErr w:type="spellEnd"/>
+      <w:r>
+        <w:t xml:space="preserve"> object for this </w:t>
+      </w:r>
+      <w:proofErr w:type="spellStart"/>
+      <w:r>
+        <w:t>userID</w:t>
+      </w:r>
+      <w:proofErr w:type="spellEnd"/>
+    </w:p>
+    <w:p>
+      <w:pPr>
+        <w:pStyle w:val="ListParagraph"/>
+        <w:numPr>
+          <w:ilvl w:val="0"/>
+          <w:numId w:val="4"/>
+        </w:numPr>
+      </w:pPr>
+      <w:proofErr w:type="spellStart"/>
+      <w:r>
+        <w:rPr>
+          <w:i/>
+          <w:color w:val="FF0000"/>
+        </w:rPr>
+        <w:t>findMember</w:t>
+      </w:r>
+      <w:proofErr w:type="spellEnd"/>
+      <w:r>
+        <w:t xml:space="preserve"> (id) // return a team member for some team, if he exists</w:t>
+      </w:r>
+    </w:p>
+    <w:p>
+      <w:pPr>
+        <w:pStyle w:val="ListParagraph"/>
+        <w:numPr>
+          <w:ilvl w:val="0"/>
+          <w:numId w:val="4"/>
+        </w:numPr>
+      </w:pPr>
+      <w:proofErr w:type="spellStart"/>
+      <w:r>
+        <w:rPr>
+          <w:i/>
+          <w:color w:val="FF0000"/>
+        </w:rPr>
+        <w:t>unixTimeConversion</w:t>
+      </w:r>
+      <w:proofErr w:type="spellEnd"/>
+      <w:r>
+        <w:t xml:space="preserve"> (</w:t>
+      </w:r>
+      <w:proofErr w:type="spellStart"/>
+      <w:r>
+        <w:t>uTime</w:t>
+      </w:r>
+      <w:proofErr w:type="spellEnd"/>
+      <w:r>
+        <w:t>) // return a Date object based on the timestamp</w:t>
+      </w:r>
+    </w:p>
+    <w:p>
+      <w:pPr>
+        <w:pStyle w:val="ListParagraph"/>
+        <w:numPr>
+          <w:ilvl w:val="0"/>
+          <w:numId w:val="4"/>
+        </w:numPr>
+      </w:pPr>
+      <w:proofErr w:type="spellStart"/>
+      <w:r>
+        <w:rPr>
+          <w:i/>
+          <w:color w:val="FF0000"/>
+        </w:rPr>
+        <w:t>arrayToObjects</w:t>
+      </w:r>
+      <w:proofErr w:type="spellEnd"/>
+      <w:r>
+        <w:t xml:space="preserve"> (rows) // convert array of rows to array of objects</w:t>
+      </w:r>
+    </w:p>
+    <w:p>
+      <w:pPr>
+        <w:pStyle w:val="ListParagraph"/>
+        <w:numPr>
+          <w:ilvl w:val="0"/>
+          <w:numId w:val="4"/>
+        </w:numPr>
+      </w:pPr>
+      <w:proofErr w:type="spellStart"/>
+      <w:r>
+        <w:rPr>
+          <w:i/>
+          <w:color w:val="FF0000"/>
+        </w:rPr>
+        <w:t>getAlphabeticLabel</w:t>
+      </w:r>
+      <w:proofErr w:type="spellEnd"/>
+      <w:r>
+        <w:t xml:space="preserve"> (index) // returns A for level 2, B for level 3, and so forth</w:t>
+      </w:r>
+    </w:p>
+    <w:p>
+      <w:pPr>
+        <w:pStyle w:val="ListParagraph"/>
+        <w:numPr>
+          <w:ilvl w:val="0"/>
+          <w:numId w:val="4"/>
+        </w:numPr>
+      </w:pPr>
+      <w:proofErr w:type="spellStart"/>
+      <w:r>
+        <w:rPr>
+          <w:i/>
+          <w:color w:val="FF0000"/>
+        </w:rPr>
+        <w:t>testScore</w:t>
+      </w:r>
+      <w:proofErr w:type="spellEnd"/>
+      <w:r>
+        <w:t xml:space="preserve"> (</w:t>
+      </w:r>
+      <w:proofErr w:type="spellStart"/>
+      <w:r>
+        <w:t>varStr</w:t>
+      </w:r>
+      <w:proofErr w:type="spellEnd"/>
+      <w:r>
+        <w:t>) // temp debugging routine</w:t>
+      </w:r>
+    </w:p>
+    <w:p>
+      <w:pPr>
+        <w:pStyle w:val="ListParagraph"/>
+        <w:numPr>
+          <w:ilvl w:val="0"/>
+          <w:numId w:val="4"/>
+        </w:numPr>
+      </w:pPr>
+      <w:proofErr w:type="spellStart"/>
+      <w:r>
+        <w:rPr>
+          <w:i/>
+          <w:color w:val="FF0000"/>
+        </w:rPr>
+        <w:t>saveData</w:t>
+      </w:r>
+      <w:proofErr w:type="spellEnd"/>
+      <w:r>
+        <w:t xml:space="preserve"> (data) // save a file to disk (called by </w:t>
+      </w:r>
+      <w:proofErr w:type="spellStart"/>
+      <w:r>
+        <w:t>downloadCSV</w:t>
+      </w:r>
+      <w:proofErr w:type="spellEnd"/>
+      <w:r>
+        <w:t>)</w:t>
+      </w:r>
+    </w:p>
+    <w:p>
+      <w:pPr>
+        <w:pStyle w:val="ListParagraph"/>
+        <w:numPr>
+          <w:ilvl w:val="0"/>
+          <w:numId w:val="4"/>
+        </w:numPr>
+      </w:pPr>
+      <w:proofErr w:type="spellStart"/>
+      <w:r>
+        <w:rPr>
+          <w:i/>
+          <w:color w:val="FF0000"/>
+        </w:rPr>
+        <w:t>downloadCSV</w:t>
+      </w:r>
+      <w:proofErr w:type="spellEnd"/>
+      <w:r>
+        <w:t xml:space="preserve"> (</w:t>
+      </w:r>
+      <w:r>
+        <w:t xml:space="preserve">) // converts </w:t>
+      </w:r>
+      <w:proofErr w:type="spellStart"/>
+      <w:r>
+        <w:t>csvArray</w:t>
+      </w:r>
+      <w:proofErr w:type="spellEnd"/>
+      <w:r>
+        <w:t xml:space="preserve"> into lines</w:t>
+      </w:r>
+      <w:r>
+        <w:t xml:space="preserve"> in a csv file and saves it to Downloads</w:t>
+      </w:r>
+    </w:p>
+    <w:p/>
+    <w:p>
+      <w:r>
+        <w:t>html-utils.js</w:t>
+      </w:r>
+    </w:p>
+    <w:p>
+      <w:pPr>
+        <w:pStyle w:val="ListParagraph"/>
+        <w:numPr>
+          <w:ilvl w:val="0"/>
+          <w:numId w:val="6"/>
+        </w:numPr>
+      </w:pPr>
+      <w:proofErr w:type="spellStart"/>
+      <w:r>
+        <w:rPr>
+          <w:i/>
+          <w:color w:val="FF0000"/>
+        </w:rPr>
+        <w:t>makeTeamTable</w:t>
+      </w:r>
+      <w:proofErr w:type="spellEnd"/>
+      <w:r>
+        <w:t xml:space="preserve"> </w:t>
+      </w:r>
+      <w:r>
+        <w:t xml:space="preserve">(team, title, </w:t>
+      </w:r>
+      <w:proofErr w:type="spellStart"/>
+      <w:r>
+        <w:t>levelData</w:t>
+      </w:r>
+      <w:proofErr w:type="spellEnd"/>
+      <w:r>
+        <w:t>, type)</w:t>
+      </w:r>
+      <w:r>
+        <w:t xml:space="preserve"> // returns a report table for a team, all levels</w:t>
+      </w:r>
+    </w:p>
+    <w:p>
+      <w:pPr>
+        <w:pStyle w:val="ListParagraph"/>
+        <w:numPr>
+          <w:ilvl w:val="0"/>
+          <w:numId w:val="6"/>
+        </w:numPr>
+      </w:pPr>
+      <w:proofErr w:type="spellStart"/>
+      <w:r>
+        <w:rPr>
+          <w:i/>
+          <w:color w:val="FF0000"/>
+        </w:rPr>
+        <w:t>scoreActions</w:t>
+      </w:r>
+      <w:proofErr w:type="spellEnd"/>
+      <w:r>
+        <w:t xml:space="preserve"> </w:t>
+      </w:r>
+      <w:r>
+        <w:t>(level)</w:t>
+      </w:r>
+      <w:r>
+        <w:t xml:space="preserve"> // returns total number, score, and average score of messages at level</w:t>
+      </w:r>
+    </w:p>
+    <w:p/>
+    <w:p>
+      <w:r>
+        <w:t>analysis-tools.js</w:t>
+      </w:r>
+    </w:p>
+    <w:p>
+      <w:pPr>
+        <w:pStyle w:val="ListParagraph"/>
+        <w:numPr>
+          <w:ilvl w:val="0"/>
+          <w:numId w:val="5"/>
+        </w:numPr>
+      </w:pPr>
+      <w:r>
+        <w:rPr>
+          <w:i/>
+          <w:color w:val="FF0000"/>
+        </w:rPr>
+        <w:t>analyze</w:t>
+      </w:r>
+      <w:r>
+        <w:t xml:space="preserve"> (</w:t>
+      </w:r>
+      <w:proofErr w:type="spellStart"/>
+      <w:r>
+        <w:t>rowObjs</w:t>
+      </w:r>
+      <w:proofErr w:type="spellEnd"/>
+      <w:r>
+        <w:t>) // identifying/tallying each row of logged data, calling the appropriate add function</w:t>
+      </w:r>
+    </w:p>
+    <w:p>
+      <w:pPr>
+        <w:pStyle w:val="ListParagraph"/>
+        <w:numPr>
+          <w:ilvl w:val="0"/>
+          <w:numId w:val="5"/>
+        </w:numPr>
+      </w:pPr>
+      <w:proofErr w:type="spellStart"/>
+      <w:r>
+        <w:rPr>
+          <w:i/>
+          <w:color w:val="FF0000"/>
+        </w:rPr>
+        <w:t>addAction</w:t>
+      </w:r>
+      <w:proofErr w:type="spellEnd"/>
+      <w:r>
+        <w:t xml:space="preserve"> (</w:t>
       </w:r>
       <w:proofErr w:type="spellStart"/>
       <w:r>
@@ -1036,7 +1376,28 @@
       </w:r>
       <w:proofErr w:type="spellEnd"/>
       <w:r>
-        <w:t xml:space="preserve">) // Check to see whether the team in this </w:t>
+        <w:t>, type) // adding a new action of each type, saving common parameters</w:t>
+      </w:r>
+    </w:p>
+    <w:p>
+      <w:pPr>
+        <w:pStyle w:val="ListParagraph"/>
+        <w:numPr>
+          <w:ilvl w:val="0"/>
+          <w:numId w:val="5"/>
+        </w:numPr>
+      </w:pPr>
+      <w:proofErr w:type="spellStart"/>
+      <w:r>
+        <w:rPr>
+          <w:i/>
+          <w:color w:val="FF0000"/>
+        </w:rPr>
+        <w:t>findRValues</w:t>
+      </w:r>
+      <w:proofErr w:type="spellEnd"/>
+      <w:r>
+        <w:t xml:space="preserve"> (</w:t>
       </w:r>
       <w:proofErr w:type="spellStart"/>
       <w:r>
@@ -1044,32 +1405,72 @@
       </w:r>
       <w:proofErr w:type="spellEnd"/>
       <w:r>
-        <w:t xml:space="preserve"> is in the </w:t>
-      </w:r>
-      <w:proofErr w:type="gramStart"/>
-      <w:r>
-        <w:t>teams</w:t>
-      </w:r>
-      <w:proofErr w:type="gramEnd"/>
-      <w:r>
-        <w:t xml:space="preserve"> array</w:t>
-      </w:r>
-    </w:p>
-    <w:p>
-      <w:pPr>
-        <w:pStyle w:val="ListParagraph"/>
-        <w:numPr>
-          <w:ilvl w:val="0"/>
-          <w:numId w:val="4"/>
-        </w:numPr>
-      </w:pPr>
-      <w:proofErr w:type="spellStart"/>
-      <w:r>
-        <w:rPr>
-          <w:i/>
-          <w:color w:val="FF0000"/>
-        </w:rPr>
-        <w:t>getMemberDataObj</w:t>
+        <w:t xml:space="preserve">, </w:t>
+      </w:r>
+      <w:proofErr w:type="spellStart"/>
+      <w:r>
+        <w:t>oldR</w:t>
+      </w:r>
+      <w:proofErr w:type="spellEnd"/>
+      <w:r>
+        <w:t xml:space="preserve">) // find resistance values from row; return resistance matrix. </w:t>
+      </w:r>
+    </w:p>
+    <w:p>
+      <w:pPr>
+        <w:pStyle w:val="ListParagraph"/>
+        <w:numPr>
+          <w:ilvl w:val="0"/>
+          <w:numId w:val="5"/>
+        </w:numPr>
+      </w:pPr>
+      <w:proofErr w:type="spellStart"/>
+      <w:r>
+        <w:rPr>
+          <w:i/>
+          <w:color w:val="FF0000"/>
+        </w:rPr>
+        <w:t>findVValues</w:t>
+      </w:r>
+      <w:proofErr w:type="spellEnd"/>
+      <w:r>
+        <w:t xml:space="preserve"> (E, R0, R) // returns V given E, R0 and current R values. </w:t>
+      </w:r>
+    </w:p>
+    <w:p>
+      <w:pPr>
+        <w:pStyle w:val="ListParagraph"/>
+        <w:numPr>
+          <w:ilvl w:val="0"/>
+          <w:numId w:val="5"/>
+        </w:numPr>
+      </w:pPr>
+      <w:r>
+        <w:rPr>
+          <w:i/>
+          <w:color w:val="FF0000"/>
+        </w:rPr>
+        <w:t>duplicate</w:t>
+      </w:r>
+      <w:r>
+        <w:t xml:space="preserve"> (action) // detect duplicate actions, returns true/false</w:t>
+      </w:r>
+    </w:p>
+    <w:p>
+      <w:pPr>
+        <w:pStyle w:val="ListParagraph"/>
+        <w:numPr>
+          <w:ilvl w:val="0"/>
+          <w:numId w:val="5"/>
+        </w:numPr>
+      </w:pPr>
+      <w:proofErr w:type="spellStart"/>
+      <w:r>
+        <w:rPr>
+          <w:i/>
+          <w:color w:val="FF0000"/>
+        </w:rPr>
+        <w:t>addJoinedGroup</w:t>
       </w:r>
       <w:proofErr w:type="spellEnd"/>
       <w:r>
@@ -1077,65 +1478,57 @@
       </w:r>
       <w:proofErr w:type="spellStart"/>
       <w:r>
-        <w:t>userID</w:t>
-      </w:r>
-      <w:proofErr w:type="spellEnd"/>
-      <w:r>
-        <w:t xml:space="preserve">) // returns the </w:t>
-      </w:r>
-      <w:proofErr w:type="spellStart"/>
-      <w:r>
-        <w:t>studentData</w:t>
-      </w:r>
-      <w:proofErr w:type="spellEnd"/>
-      <w:r>
-        <w:t xml:space="preserve"> object for this </w:t>
-      </w:r>
-      <w:proofErr w:type="spellStart"/>
-      <w:r>
-        <w:t>userID</w:t>
-      </w:r>
-      <w:proofErr w:type="spellEnd"/>
-    </w:p>
-    <w:p>
-      <w:pPr>
-        <w:pStyle w:val="ListParagraph"/>
-        <w:numPr>
-          <w:ilvl w:val="0"/>
-          <w:numId w:val="4"/>
-        </w:numPr>
-      </w:pPr>
-      <w:proofErr w:type="spellStart"/>
-      <w:r>
-        <w:rPr>
-          <w:i/>
-          <w:color w:val="FF0000"/>
-        </w:rPr>
-        <w:t>findMember</w:t>
+        <w:t>ro</w:t>
+      </w:r>
+      <w:proofErr w:type="spellEnd"/>
+      <w:r>
+        <w:t>) // add to joined-group actions</w:t>
+      </w:r>
+    </w:p>
+    <w:p>
+      <w:pPr>
+        <w:pStyle w:val="ListParagraph"/>
+        <w:numPr>
+          <w:ilvl w:val="0"/>
+          <w:numId w:val="5"/>
+        </w:numPr>
+      </w:pPr>
+      <w:proofErr w:type="spellStart"/>
+      <w:r>
+        <w:rPr>
+          <w:i/>
+          <w:color w:val="FF0000"/>
+        </w:rPr>
+        <w:t>addConnectLead</w:t>
       </w:r>
       <w:proofErr w:type="spellEnd"/>
       <w:r>
         <w:t xml:space="preserve"> (</w:t>
       </w:r>
-      <w:r>
-        <w:t>id) // return a team member for some team, if he exists</w:t>
-      </w:r>
-    </w:p>
-    <w:p>
-      <w:pPr>
-        <w:pStyle w:val="ListParagraph"/>
-        <w:numPr>
-          <w:ilvl w:val="0"/>
-          <w:numId w:val="4"/>
-        </w:numPr>
-      </w:pPr>
-      <w:proofErr w:type="spellStart"/>
-      <w:r>
-        <w:rPr>
-          <w:i/>
-          <w:color w:val="FF0000"/>
-        </w:rPr>
-        <w:t>unixTimeConversion</w:t>
+      <w:proofErr w:type="spellStart"/>
+      <w:r>
+        <w:t>ro</w:t>
+      </w:r>
+      <w:proofErr w:type="spellEnd"/>
+      <w:r>
+        <w:t>) // add to connect-lead actions</w:t>
+      </w:r>
+    </w:p>
+    <w:p>
+      <w:pPr>
+        <w:pStyle w:val="ListParagraph"/>
+        <w:numPr>
+          <w:ilvl w:val="0"/>
+          <w:numId w:val="5"/>
+        </w:numPr>
+      </w:pPr>
+      <w:proofErr w:type="spellStart"/>
+      <w:r>
+        <w:rPr>
+          <w:i/>
+          <w:color w:val="FF0000"/>
+        </w:rPr>
+        <w:t>addDisconnectLead</w:t>
       </w:r>
       <w:proofErr w:type="spellEnd"/>
       <w:r>
@@ -1143,76 +1536,94 @@
       </w:r>
       <w:proofErr w:type="spellStart"/>
       <w:r>
-        <w:t>uTime</w:t>
-      </w:r>
-      <w:proofErr w:type="spellEnd"/>
-      <w:r>
-        <w:t>) // return a Date object based on the timestamp</w:t>
-      </w:r>
-    </w:p>
-    <w:p>
-      <w:pPr>
-        <w:pStyle w:val="ListParagraph"/>
-        <w:numPr>
-          <w:ilvl w:val="0"/>
-          <w:numId w:val="4"/>
-        </w:numPr>
-      </w:pPr>
-      <w:proofErr w:type="spellStart"/>
-      <w:r>
-        <w:rPr>
-          <w:i/>
-          <w:color w:val="FF0000"/>
-        </w:rPr>
-        <w:t>arrayToObjects</w:t>
+        <w:t>ro</w:t>
+      </w:r>
+      <w:proofErr w:type="spellEnd"/>
+      <w:r>
+        <w:t>) // add to disconnect-lead actions</w:t>
+      </w:r>
+    </w:p>
+    <w:p>
+      <w:pPr>
+        <w:pStyle w:val="ListParagraph"/>
+        <w:numPr>
+          <w:ilvl w:val="0"/>
+          <w:numId w:val="5"/>
+        </w:numPr>
+      </w:pPr>
+      <w:proofErr w:type="spellStart"/>
+      <w:r>
+        <w:rPr>
+          <w:i/>
+          <w:color w:val="FF0000"/>
+        </w:rPr>
+        <w:t>addRChange</w:t>
       </w:r>
       <w:proofErr w:type="spellEnd"/>
       <w:r>
         <w:t xml:space="preserve"> (</w:t>
       </w:r>
-      <w:r>
-        <w:t>rows) // convert array of rows to array of objects</w:t>
-      </w:r>
-    </w:p>
-    <w:p>
-      <w:pPr>
-        <w:pStyle w:val="ListParagraph"/>
-        <w:numPr>
-          <w:ilvl w:val="0"/>
-          <w:numId w:val="4"/>
-        </w:numPr>
-      </w:pPr>
-      <w:proofErr w:type="spellStart"/>
-      <w:r>
-        <w:rPr>
-          <w:i/>
-          <w:color w:val="FF0000"/>
-        </w:rPr>
-        <w:t>getAlphabeticLabel</w:t>
+      <w:proofErr w:type="spellStart"/>
+      <w:r>
+        <w:t>ro</w:t>
+      </w:r>
+      <w:proofErr w:type="spellEnd"/>
+      <w:r>
+        <w:t xml:space="preserve">) // add to </w:t>
+      </w:r>
+      <w:proofErr w:type="spellStart"/>
+      <w:r>
+        <w:t>resistorChange</w:t>
+      </w:r>
+      <w:proofErr w:type="spellEnd"/>
+      <w:r>
+        <w:t xml:space="preserve"> actions</w:t>
+      </w:r>
+    </w:p>
+    <w:p>
+      <w:pPr>
+        <w:pStyle w:val="ListParagraph"/>
+        <w:numPr>
+          <w:ilvl w:val="0"/>
+          <w:numId w:val="5"/>
+        </w:numPr>
+      </w:pPr>
+      <w:proofErr w:type="spellStart"/>
+      <w:r>
+        <w:rPr>
+          <w:i/>
+          <w:color w:val="FF0000"/>
+        </w:rPr>
+        <w:t>addMessage</w:t>
       </w:r>
       <w:proofErr w:type="spellEnd"/>
       <w:r>
         <w:t xml:space="preserve"> (</w:t>
       </w:r>
-      <w:r>
-        <w:t>index) // returns A for level 2, B for level 3, and so forth</w:t>
-      </w:r>
-    </w:p>
-    <w:p>
-      <w:pPr>
-        <w:pStyle w:val="ListParagraph"/>
-        <w:numPr>
-          <w:ilvl w:val="0"/>
-          <w:numId w:val="4"/>
-        </w:numPr>
-      </w:pPr>
-      <w:proofErr w:type="spellStart"/>
-      <w:r>
-        <w:rPr>
-          <w:i/>
-          <w:color w:val="FF0000"/>
-        </w:rPr>
-        <w:t>testScore</w:t>
+      <w:proofErr w:type="spellStart"/>
+      <w:r>
+        <w:t>ro</w:t>
+      </w:r>
+      <w:proofErr w:type="spellEnd"/>
+      <w:r>
+        <w:t>) // add to message actions</w:t>
+      </w:r>
+    </w:p>
+    <w:p>
+      <w:pPr>
+        <w:pStyle w:val="ListParagraph"/>
+        <w:numPr>
+          <w:ilvl w:val="0"/>
+          <w:numId w:val="5"/>
+        </w:numPr>
+      </w:pPr>
+      <w:proofErr w:type="spellStart"/>
+      <w:r>
+        <w:rPr>
+          <w:i/>
+          <w:color w:val="FF0000"/>
+        </w:rPr>
+        <w:t>addCalculation</w:t>
       </w:r>
       <w:proofErr w:type="spellEnd"/>
       <w:r>
@@ -1220,619 +1631,491 @@
       </w:r>
       <w:proofErr w:type="spellStart"/>
       <w:r>
-        <w:t>varStr</w:t>
-      </w:r>
-      <w:proofErr w:type="spellEnd"/>
-      <w:r>
-        <w:t>) // temp debugging routine</w:t>
-      </w:r>
-    </w:p>
-    <w:p>
-      <w:pPr>
-        <w:pStyle w:val="ListParagraph"/>
-        <w:numPr>
-          <w:ilvl w:val="0"/>
-          <w:numId w:val="4"/>
-        </w:numPr>
-      </w:pPr>
-      <w:proofErr w:type="spellStart"/>
-      <w:r>
-        <w:rPr>
-          <w:i/>
-          <w:color w:val="FF0000"/>
-        </w:rPr>
-        <w:t>saveData</w:t>
+        <w:t>ro</w:t>
+      </w:r>
+      <w:proofErr w:type="spellEnd"/>
+      <w:r>
+        <w:t>) // add to calculation actions</w:t>
+      </w:r>
+    </w:p>
+    <w:p>
+      <w:pPr>
+        <w:pStyle w:val="ListParagraph"/>
+        <w:numPr>
+          <w:ilvl w:val="0"/>
+          <w:numId w:val="5"/>
+        </w:numPr>
+      </w:pPr>
+      <w:proofErr w:type="spellStart"/>
+      <w:r>
+        <w:rPr>
+          <w:i/>
+          <w:color w:val="FF0000"/>
+        </w:rPr>
+        <w:t>addMeasurement</w:t>
       </w:r>
       <w:proofErr w:type="spellEnd"/>
       <w:r>
         <w:t xml:space="preserve"> (</w:t>
       </w:r>
-      <w:r>
-        <w:t>data) // save a file to disk</w:t>
-      </w:r>
+      <w:proofErr w:type="spellStart"/>
+      <w:r>
+        <w:t>ro</w:t>
+      </w:r>
+      <w:proofErr w:type="spellEnd"/>
+      <w:r>
+        <w:t>, i) // add to measurement actions</w:t>
+      </w:r>
+    </w:p>
+    <w:p>
+      <w:pPr>
+        <w:pStyle w:val="ListParagraph"/>
+        <w:numPr>
+          <w:ilvl w:val="0"/>
+          <w:numId w:val="5"/>
+        </w:numPr>
+      </w:pPr>
+      <w:proofErr w:type="spellStart"/>
+      <w:r>
+        <w:rPr>
+          <w:i/>
+          <w:color w:val="FF0000"/>
+        </w:rPr>
+        <w:t>addSubmit</w:t>
+      </w:r>
+      <w:proofErr w:type="spellEnd"/>
       <w:r>
         <w:t xml:space="preserve"> (</w:t>
       </w:r>
-      <w:r>
-        <w:t xml:space="preserve">called by </w:t>
-      </w:r>
-      <w:proofErr w:type="spellStart"/>
-      <w:r>
-        <w:t>downloadCSV</w:t>
+      <w:proofErr w:type="spellStart"/>
+      <w:r>
+        <w:t>ro</w:t>
+      </w:r>
+      <w:proofErr w:type="spellEnd"/>
+      <w:r>
+        <w:t xml:space="preserve">) // add to </w:t>
+      </w:r>
+      <w:proofErr w:type="spellStart"/>
+      <w:r>
+        <w:t>submitClicked</w:t>
+      </w:r>
+      <w:proofErr w:type="spellEnd"/>
+      <w:r>
+        <w:t xml:space="preserve"> actions</w:t>
+      </w:r>
+    </w:p>
+    <w:p>
+      <w:pPr>
+        <w:pStyle w:val="ListParagraph"/>
+        <w:numPr>
+          <w:ilvl w:val="0"/>
+          <w:numId w:val="5"/>
+        </w:numPr>
+      </w:pPr>
+      <w:proofErr w:type="spellStart"/>
+      <w:r>
+        <w:rPr>
+          <w:i/>
+          <w:color w:val="FF0000"/>
+        </w:rPr>
+        <w:t>addSubmitER</w:t>
+      </w:r>
+      <w:proofErr w:type="spellEnd"/>
+      <w:r>
+        <w:t xml:space="preserve"> (</w:t>
+      </w:r>
+      <w:proofErr w:type="spellStart"/>
+      <w:r>
+        <w:t>ro</w:t>
+      </w:r>
+      <w:proofErr w:type="spellEnd"/>
+      <w:r>
+        <w:t xml:space="preserve">) // add to </w:t>
+      </w:r>
+      <w:proofErr w:type="spellStart"/>
+      <w:r>
+        <w:t>submitER</w:t>
+      </w:r>
+      <w:proofErr w:type="spellEnd"/>
+      <w:r>
+        <w:t xml:space="preserve"> actions</w:t>
+      </w:r>
+    </w:p>
+    <w:p>
+      <w:pPr>
+        <w:pStyle w:val="ListParagraph"/>
+        <w:numPr>
+          <w:ilvl w:val="0"/>
+          <w:numId w:val="5"/>
+        </w:numPr>
+      </w:pPr>
+      <w:proofErr w:type="spellStart"/>
+      <w:r>
+        <w:rPr>
+          <w:i/>
+          <w:color w:val="FF0000"/>
+        </w:rPr>
+        <w:t>addAttachProbe</w:t>
+      </w:r>
+      <w:proofErr w:type="spellEnd"/>
+      <w:r>
+        <w:t xml:space="preserve"> (</w:t>
+      </w:r>
+      <w:proofErr w:type="spellStart"/>
+      <w:r>
+        <w:t>ro</w:t>
+      </w:r>
+      <w:proofErr w:type="spellEnd"/>
+      <w:r>
+        <w:t>) // add to attach-probe actions</w:t>
+      </w:r>
+    </w:p>
+    <w:p>
+      <w:pPr>
+        <w:pStyle w:val="ListParagraph"/>
+        <w:numPr>
+          <w:ilvl w:val="0"/>
+          <w:numId w:val="5"/>
+        </w:numPr>
+      </w:pPr>
+      <w:proofErr w:type="spellStart"/>
+      <w:r>
+        <w:rPr>
+          <w:i/>
+          <w:color w:val="FF0000"/>
+        </w:rPr>
+        <w:t>addDetachProbe</w:t>
+      </w:r>
+      <w:proofErr w:type="spellEnd"/>
+      <w:r>
+        <w:t xml:space="preserve"> (</w:t>
+      </w:r>
+      <w:proofErr w:type="spellStart"/>
+      <w:r>
+        <w:t>ro</w:t>
+      </w:r>
+      <w:proofErr w:type="spellEnd"/>
+      <w:r>
+        <w:t>, i) // // add to detach-probe actions</w:t>
+      </w:r>
+    </w:p>
+    <w:p>
+      <w:pPr>
+        <w:pStyle w:val="ListParagraph"/>
+        <w:numPr>
+          <w:ilvl w:val="0"/>
+          <w:numId w:val="5"/>
+        </w:numPr>
+      </w:pPr>
+      <w:proofErr w:type="spellStart"/>
+      <w:r>
+        <w:rPr>
+          <w:i/>
+          <w:color w:val="FF0000"/>
+        </w:rPr>
+        <w:t>addMovedDial</w:t>
+      </w:r>
+      <w:proofErr w:type="spellEnd"/>
+      <w:r>
+        <w:t xml:space="preserve"> (</w:t>
+      </w:r>
+      <w:proofErr w:type="spellStart"/>
+      <w:r>
+        <w:t>ro</w:t>
+      </w:r>
+      <w:proofErr w:type="spellEnd"/>
+      <w:r>
+        <w:t>, i) // add to move-dial actions</w:t>
+      </w:r>
+    </w:p>
+    <w:p/>
+    <w:p>
+      <w:r>
+        <w:t>report-tools.js</w:t>
+      </w:r>
+    </w:p>
+    <w:p>
+      <w:pPr>
+        <w:pStyle w:val="ListParagraph"/>
+        <w:numPr>
+          <w:ilvl w:val="0"/>
+          <w:numId w:val="7"/>
+        </w:numPr>
+      </w:pPr>
+      <w:proofErr w:type="spellStart"/>
+      <w:r>
+        <w:rPr>
+          <w:i/>
+          <w:color w:val="FF0000"/>
+        </w:rPr>
+        <w:t>generateReport</w:t>
+      </w:r>
+      <w:proofErr w:type="spellEnd"/>
+      <w:r>
+        <w:rPr>
+          <w:i/>
+          <w:color w:val="FF0000"/>
+        </w:rPr>
+        <w:t xml:space="preserve"> </w:t>
+      </w:r>
+      <w:r>
+        <w:t>(teams)</w:t>
+      </w:r>
+      <w:r>
+        <w:t xml:space="preserve"> // driving function called by “submit query” button to create reports for selected teams, actions, </w:t>
+      </w:r>
+      <w:proofErr w:type="spellStart"/>
+      <w:r>
+        <w:t>etc</w:t>
+      </w:r>
+      <w:proofErr w:type="spellEnd"/>
+    </w:p>
+    <w:p>
+      <w:pPr>
+        <w:pStyle w:val="ListParagraph"/>
+        <w:numPr>
+          <w:ilvl w:val="0"/>
+          <w:numId w:val="7"/>
+        </w:numPr>
+      </w:pPr>
+      <w:proofErr w:type="spellStart"/>
+      <w:r>
+        <w:rPr>
+          <w:i/>
+          <w:color w:val="FF0000"/>
+        </w:rPr>
+        <w:t>reportResults</w:t>
+      </w:r>
+      <w:proofErr w:type="spellEnd"/>
+      <w:r>
+        <w:t xml:space="preserve"> </w:t>
+      </w:r>
+      <w:r>
+        <w:t>(teams)</w:t>
+      </w:r>
+      <w:r>
+        <w:t xml:space="preserve"> // extract and list actions</w:t>
+      </w:r>
+      <w:r>
+        <w:t xml:space="preserve"> selected by user</w:t>
+      </w:r>
+    </w:p>
+    <w:p>
+      <w:pPr>
+        <w:pStyle w:val="ListParagraph"/>
+        <w:numPr>
+          <w:ilvl w:val="0"/>
+          <w:numId w:val="7"/>
+        </w:numPr>
+      </w:pPr>
+      <w:proofErr w:type="spellStart"/>
+      <w:r>
+        <w:rPr>
+          <w:i/>
+          <w:color w:val="FF0000"/>
+        </w:rPr>
+        <w:t>reportVarRefs</w:t>
+      </w:r>
+      <w:proofErr w:type="spellEnd"/>
+      <w:r>
+        <w:t xml:space="preserve"> </w:t>
+      </w:r>
+      <w:r>
+        <w:t>(teams)</w:t>
+      </w:r>
+      <w:r>
+        <w:t xml:space="preserve"> // extract and list </w:t>
+      </w:r>
+      <w:proofErr w:type="spellStart"/>
+      <w:r>
+        <w:t>varRefs</w:t>
+      </w:r>
+      <w:proofErr w:type="spellEnd"/>
+      <w:r>
+        <w:t xml:space="preserve"> selected by user</w:t>
+      </w:r>
+    </w:p>
+    <w:p>
+      <w:pPr>
+        <w:pStyle w:val="ListParagraph"/>
+        <w:numPr>
+          <w:ilvl w:val="0"/>
+          <w:numId w:val="7"/>
+        </w:numPr>
+      </w:pPr>
+      <w:proofErr w:type="spellStart"/>
+      <w:r>
+        <w:rPr>
+          <w:i/>
+          <w:color w:val="FF0000"/>
+        </w:rPr>
+        <w:lastRenderedPageBreak/>
+        <w:t>variableInVarRef</w:t>
+      </w:r>
+      <w:proofErr w:type="spellEnd"/>
+      <w:r>
+        <w:rPr>
+          <w:i/>
+          <w:color w:val="FF0000"/>
+        </w:rPr>
+        <w:t xml:space="preserve"> </w:t>
+      </w:r>
+      <w:r>
+        <w:t>(</w:t>
+      </w:r>
+      <w:proofErr w:type="spellStart"/>
+      <w:r>
+        <w:t>vrStr</w:t>
+      </w:r>
+      <w:proofErr w:type="spellEnd"/>
+      <w:r>
+        <w:t xml:space="preserve">, </w:t>
+      </w:r>
+      <w:proofErr w:type="spellStart"/>
+      <w:r>
+        <w:t>vrArray</w:t>
       </w:r>
       <w:proofErr w:type="spellEnd"/>
       <w:r>
         <w:t>)</w:t>
       </w:r>
-    </w:p>
-    <w:p>
-      <w:pPr>
-        <w:pStyle w:val="ListParagraph"/>
-        <w:numPr>
-          <w:ilvl w:val="0"/>
-          <w:numId w:val="4"/>
-        </w:numPr>
-      </w:pPr>
-      <w:proofErr w:type="spellStart"/>
-      <w:r>
-        <w:rPr>
-          <w:i/>
-          <w:color w:val="FF0000"/>
-        </w:rPr>
-        <w:t>downloadCSV</w:t>
-      </w:r>
-      <w:proofErr w:type="spellEnd"/>
-      <w:r>
-        <w:t xml:space="preserve"> (</w:t>
-      </w:r>
-      <w:r>
-        <w:t xml:space="preserve">) // converts </w:t>
-      </w:r>
-      <w:proofErr w:type="spellStart"/>
-      <w:r>
-        <w:t>csvArray</w:t>
-      </w:r>
-      <w:proofErr w:type="spellEnd"/>
-      <w:r>
-        <w:t xml:space="preserve"> into lines</w:t>
-      </w:r>
-      <w:r>
-        <w:t xml:space="preserve"> in a csv file and saves it to Downloads</w:t>
-      </w:r>
-    </w:p>
-    <w:p/>
-    <w:p>
-      <w:r>
-        <w:t>html-utils.js</w:t>
-      </w:r>
-    </w:p>
-    <w:p/>
-    <w:p>
-      <w:r>
-        <w:t>analysis-tools.js</w:t>
-      </w:r>
-    </w:p>
-    <w:p>
-      <w:pPr>
-        <w:pStyle w:val="ListParagraph"/>
-        <w:numPr>
-          <w:ilvl w:val="0"/>
-          <w:numId w:val="5"/>
-        </w:numPr>
-      </w:pPr>
-      <w:r>
-        <w:rPr>
-          <w:i/>
-          <w:color w:val="FF0000"/>
-        </w:rPr>
-        <w:t>analyze</w:t>
-      </w:r>
-      <w:r>
-        <w:t xml:space="preserve"> (</w:t>
-      </w:r>
-      <w:proofErr w:type="spellStart"/>
-      <w:r>
-        <w:t>rowObjs</w:t>
-      </w:r>
-      <w:proofErr w:type="spellEnd"/>
-      <w:r>
-        <w:t xml:space="preserve">) // </w:t>
-      </w:r>
-      <w:r>
-        <w:t>identifying/tallying</w:t>
-      </w:r>
-      <w:r>
-        <w:t xml:space="preserve"> each row of logged data, calling the appropriate add function</w:t>
-      </w:r>
-    </w:p>
-    <w:p>
-      <w:pPr>
-        <w:pStyle w:val="ListParagraph"/>
-        <w:numPr>
-          <w:ilvl w:val="0"/>
-          <w:numId w:val="5"/>
-        </w:numPr>
-      </w:pPr>
-      <w:proofErr w:type="spellStart"/>
-      <w:r>
-        <w:rPr>
-          <w:i/>
-          <w:color w:val="FF0000"/>
-        </w:rPr>
-        <w:t>addAction</w:t>
-      </w:r>
-      <w:proofErr w:type="spellEnd"/>
-      <w:r>
-        <w:t xml:space="preserve"> (</w:t>
-      </w:r>
-      <w:proofErr w:type="spellStart"/>
-      <w:r>
-        <w:t>ro</w:t>
-      </w:r>
-      <w:proofErr w:type="spellEnd"/>
-      <w:r>
-        <w:t>, type) // adding a new action of each type, saving common parameters</w:t>
-      </w:r>
-    </w:p>
-    <w:p>
-      <w:pPr>
-        <w:pStyle w:val="ListParagraph"/>
-        <w:numPr>
-          <w:ilvl w:val="0"/>
-          <w:numId w:val="5"/>
-        </w:numPr>
-      </w:pPr>
-      <w:proofErr w:type="spellStart"/>
-      <w:r>
-        <w:rPr>
-          <w:i/>
-          <w:color w:val="FF0000"/>
-        </w:rPr>
-        <w:t>findRValues</w:t>
-      </w:r>
-      <w:proofErr w:type="spellEnd"/>
-      <w:r>
-        <w:t xml:space="preserve"> (</w:t>
-      </w:r>
-      <w:proofErr w:type="spellStart"/>
-      <w:r>
-        <w:t>ro</w:t>
-      </w:r>
-      <w:proofErr w:type="spellEnd"/>
+      <w:r>
+        <w:t xml:space="preserve"> // return true if </w:t>
+      </w:r>
+      <w:proofErr w:type="spellStart"/>
+      <w:r>
+        <w:t>vrStr</w:t>
+      </w:r>
+      <w:proofErr w:type="spellEnd"/>
+      <w:r>
+        <w:t xml:space="preserve"> found in </w:t>
+      </w:r>
+      <w:proofErr w:type="spellStart"/>
+      <w:r>
+        <w:t>vrArray</w:t>
+      </w:r>
+      <w:proofErr w:type="spellEnd"/>
+    </w:p>
+    <w:p>
+      <w:pPr>
+        <w:pStyle w:val="ListParagraph"/>
+        <w:numPr>
+          <w:ilvl w:val="0"/>
+          <w:numId w:val="7"/>
+        </w:numPr>
+      </w:pPr>
+      <w:proofErr w:type="spellStart"/>
+      <w:r>
+        <w:rPr>
+          <w:i/>
+          <w:color w:val="FF0000"/>
+        </w:rPr>
+        <w:t>reportSummary</w:t>
+      </w:r>
+      <w:proofErr w:type="spellEnd"/>
+      <w:r>
+        <w:rPr>
+          <w:i/>
+          <w:color w:val="FF0000"/>
+        </w:rPr>
+        <w:t xml:space="preserve"> </w:t>
+      </w:r>
+      <w:r>
+        <w:t>(teams)</w:t>
+      </w:r>
+      <w:r>
+        <w:t xml:space="preserve"> // r</w:t>
+      </w:r>
+      <w:r>
+        <w:t xml:space="preserve">eport </w:t>
+      </w:r>
+      <w:r>
+        <w:t xml:space="preserve">on </w:t>
+      </w:r>
+      <w:r>
+        <w:t xml:space="preserve">resistor changes </w:t>
+      </w:r>
+      <w:r>
+        <w:t xml:space="preserve">by </w:t>
+      </w:r>
+      <w:r>
+        <w:t>category</w:t>
+      </w:r>
       <w:r>
         <w:t xml:space="preserve">, </w:t>
       </w:r>
-      <w:proofErr w:type="spellStart"/>
-      <w:r>
-        <w:t>oldR</w:t>
-      </w:r>
-      <w:proofErr w:type="spellEnd"/>
-      <w:r>
-        <w:t xml:space="preserve">) // find resistance values from row; return resistance matrix. </w:t>
-      </w:r>
-    </w:p>
-    <w:p>
-      <w:pPr>
-        <w:pStyle w:val="ListParagraph"/>
-        <w:numPr>
-          <w:ilvl w:val="0"/>
-          <w:numId w:val="5"/>
-        </w:numPr>
-      </w:pPr>
-      <w:proofErr w:type="spellStart"/>
-      <w:r>
-        <w:rPr>
-          <w:i/>
-          <w:color w:val="FF0000"/>
-        </w:rPr>
-        <w:t>findVValues</w:t>
-      </w:r>
-      <w:proofErr w:type="spellEnd"/>
-      <w:r>
-        <w:t xml:space="preserve"> (</w:t>
-      </w:r>
-      <w:r>
-        <w:t xml:space="preserve">E, R0, R) // returns V given E, R0 and current R values. </w:t>
-      </w:r>
-    </w:p>
-    <w:p>
-      <w:pPr>
-        <w:pStyle w:val="ListParagraph"/>
-        <w:numPr>
-          <w:ilvl w:val="0"/>
-          <w:numId w:val="5"/>
-        </w:numPr>
-      </w:pPr>
-      <w:r>
-        <w:rPr>
-          <w:i/>
-          <w:color w:val="FF0000"/>
-        </w:rPr>
-        <w:t>duplicate</w:t>
-      </w:r>
-      <w:r>
-        <w:t xml:space="preserve"> (</w:t>
-      </w:r>
-      <w:r>
-        <w:t>action) // detect duplicate actions, returns true/false</w:t>
-      </w:r>
-    </w:p>
-    <w:p>
-      <w:pPr>
-        <w:pStyle w:val="ListParagraph"/>
-        <w:numPr>
-          <w:ilvl w:val="0"/>
-          <w:numId w:val="5"/>
-        </w:numPr>
-      </w:pPr>
-      <w:proofErr w:type="spellStart"/>
-      <w:r>
-        <w:rPr>
-          <w:i/>
-          <w:color w:val="FF0000"/>
-        </w:rPr>
-        <w:t>addJoinedGroup</w:t>
-      </w:r>
-      <w:proofErr w:type="spellEnd"/>
-      <w:r>
-        <w:t xml:space="preserve"> (</w:t>
-      </w:r>
-      <w:proofErr w:type="spellStart"/>
-      <w:r>
-        <w:t>ro</w:t>
-      </w:r>
-      <w:proofErr w:type="spellEnd"/>
-      <w:r>
-        <w:t>) // add to joined-group actions</w:t>
-      </w:r>
-    </w:p>
-    <w:p>
-      <w:pPr>
-        <w:pStyle w:val="ListParagraph"/>
-        <w:numPr>
-          <w:ilvl w:val="0"/>
-          <w:numId w:val="5"/>
-        </w:numPr>
-      </w:pPr>
-      <w:proofErr w:type="spellStart"/>
-      <w:r>
-        <w:rPr>
-          <w:i/>
-          <w:color w:val="FF0000"/>
-        </w:rPr>
-        <w:t>addConnectLead</w:t>
-      </w:r>
-      <w:proofErr w:type="spellEnd"/>
-      <w:r>
-        <w:t xml:space="preserve"> (</w:t>
-      </w:r>
-      <w:proofErr w:type="spellStart"/>
-      <w:r>
-        <w:t>ro</w:t>
-      </w:r>
-      <w:proofErr w:type="spellEnd"/>
-      <w:r>
-        <w:t>) // add to connect-lead actions</w:t>
-      </w:r>
-    </w:p>
-    <w:p>
-      <w:pPr>
-        <w:pStyle w:val="ListParagraph"/>
-        <w:numPr>
-          <w:ilvl w:val="0"/>
-          <w:numId w:val="5"/>
-        </w:numPr>
-      </w:pPr>
-      <w:proofErr w:type="spellStart"/>
-      <w:r>
-        <w:rPr>
-          <w:i/>
-          <w:color w:val="FF0000"/>
-        </w:rPr>
-        <w:t>addDisconnectLead</w:t>
-      </w:r>
-      <w:proofErr w:type="spellEnd"/>
-      <w:r>
-        <w:t xml:space="preserve"> (</w:t>
-      </w:r>
-      <w:proofErr w:type="spellStart"/>
-      <w:r>
-        <w:t>ro</w:t>
-      </w:r>
-      <w:proofErr w:type="spellEnd"/>
-      <w:r>
-        <w:t>) // add to disconnect-lead actions</w:t>
-      </w:r>
-    </w:p>
-    <w:p>
-      <w:pPr>
-        <w:pStyle w:val="ListParagraph"/>
-        <w:numPr>
-          <w:ilvl w:val="0"/>
-          <w:numId w:val="5"/>
-        </w:numPr>
-      </w:pPr>
-      <w:proofErr w:type="spellStart"/>
-      <w:r>
-        <w:rPr>
-          <w:i/>
-          <w:color w:val="FF0000"/>
-        </w:rPr>
-        <w:t>addRChange</w:t>
-      </w:r>
-      <w:proofErr w:type="spellEnd"/>
-      <w:r>
-        <w:t xml:space="preserve"> (</w:t>
-      </w:r>
-      <w:proofErr w:type="spellStart"/>
-      <w:r>
-        <w:t>ro</w:t>
-      </w:r>
-      <w:proofErr w:type="spellEnd"/>
-      <w:r>
-        <w:t xml:space="preserve">) // add to </w:t>
-      </w:r>
-      <w:proofErr w:type="spellStart"/>
-      <w:r>
-        <w:t>resistorChange</w:t>
-      </w:r>
-      <w:proofErr w:type="spellEnd"/>
-      <w:r>
-        <w:t xml:space="preserve"> actions</w:t>
-      </w:r>
-    </w:p>
-    <w:p>
-      <w:pPr>
-        <w:pStyle w:val="ListParagraph"/>
-        <w:numPr>
-          <w:ilvl w:val="0"/>
-          <w:numId w:val="5"/>
-        </w:numPr>
-      </w:pPr>
-      <w:proofErr w:type="spellStart"/>
-      <w:r>
-        <w:rPr>
-          <w:i/>
-          <w:color w:val="FF0000"/>
-        </w:rPr>
-        <w:t>addMessage</w:t>
-      </w:r>
-      <w:proofErr w:type="spellEnd"/>
-      <w:r>
-        <w:t xml:space="preserve"> (</w:t>
-      </w:r>
-      <w:proofErr w:type="spellStart"/>
-      <w:r>
-        <w:t>ro</w:t>
-      </w:r>
-      <w:proofErr w:type="spellEnd"/>
-      <w:r>
-        <w:t>) // add to message actions</w:t>
-      </w:r>
-    </w:p>
-    <w:p>
-      <w:pPr>
-        <w:pStyle w:val="ListParagraph"/>
-        <w:numPr>
-          <w:ilvl w:val="0"/>
-          <w:numId w:val="5"/>
-        </w:numPr>
-      </w:pPr>
-      <w:proofErr w:type="spellStart"/>
-      <w:r>
-        <w:rPr>
-          <w:i/>
-          <w:color w:val="FF0000"/>
-        </w:rPr>
-        <w:t>addCalculation</w:t>
-      </w:r>
-      <w:proofErr w:type="spellEnd"/>
-      <w:r>
-        <w:t xml:space="preserve"> (</w:t>
-      </w:r>
-      <w:proofErr w:type="spellStart"/>
-      <w:r>
-        <w:t>ro</w:t>
-      </w:r>
-      <w:proofErr w:type="spellEnd"/>
-      <w:r>
-        <w:t>) // add to calculation actions</w:t>
-      </w:r>
-    </w:p>
-    <w:p>
-      <w:pPr>
-        <w:pStyle w:val="ListParagraph"/>
-        <w:numPr>
-          <w:ilvl w:val="0"/>
-          <w:numId w:val="5"/>
-        </w:numPr>
-      </w:pPr>
-      <w:proofErr w:type="spellStart"/>
-      <w:r>
-        <w:rPr>
-          <w:i/>
-          <w:color w:val="FF0000"/>
-        </w:rPr>
-        <w:t>addMeasurement</w:t>
-      </w:r>
-      <w:proofErr w:type="spellEnd"/>
-      <w:r>
-        <w:t xml:space="preserve"> (</w:t>
-      </w:r>
-      <w:proofErr w:type="spellStart"/>
-      <w:r>
-        <w:t>ro</w:t>
-      </w:r>
-      <w:proofErr w:type="spellEnd"/>
-      <w:r>
-        <w:t>, i) // add to measurement actions</w:t>
-      </w:r>
-    </w:p>
-    <w:p>
-      <w:pPr>
-        <w:pStyle w:val="ListParagraph"/>
-        <w:numPr>
-          <w:ilvl w:val="0"/>
-          <w:numId w:val="5"/>
-        </w:numPr>
-      </w:pPr>
-      <w:proofErr w:type="spellStart"/>
-      <w:r>
-        <w:rPr>
-          <w:i/>
-          <w:color w:val="FF0000"/>
-        </w:rPr>
-        <w:t>addSubmit</w:t>
-      </w:r>
-      <w:proofErr w:type="spellEnd"/>
-      <w:r>
-        <w:t xml:space="preserve"> (</w:t>
-      </w:r>
-      <w:proofErr w:type="spellStart"/>
-      <w:r>
-        <w:t>ro</w:t>
-      </w:r>
-      <w:proofErr w:type="spellEnd"/>
-      <w:r>
-        <w:t xml:space="preserve">) // add to </w:t>
-      </w:r>
-      <w:proofErr w:type="spellStart"/>
-      <w:r>
-        <w:t>submitClicked</w:t>
-      </w:r>
-      <w:proofErr w:type="spellEnd"/>
-      <w:r>
-        <w:t xml:space="preserve"> actions</w:t>
-      </w:r>
-    </w:p>
-    <w:p>
-      <w:pPr>
-        <w:pStyle w:val="ListParagraph"/>
-        <w:numPr>
-          <w:ilvl w:val="0"/>
-          <w:numId w:val="5"/>
-        </w:numPr>
-      </w:pPr>
-      <w:proofErr w:type="spellStart"/>
-      <w:r>
-        <w:rPr>
-          <w:i/>
-          <w:color w:val="FF0000"/>
-        </w:rPr>
-        <w:t>addSubmitER</w:t>
-      </w:r>
-      <w:proofErr w:type="spellEnd"/>
-      <w:r>
-        <w:t xml:space="preserve"> (</w:t>
-      </w:r>
-      <w:proofErr w:type="spellStart"/>
-      <w:r>
-        <w:t>ro</w:t>
-      </w:r>
-      <w:proofErr w:type="spellEnd"/>
-      <w:r>
-        <w:t xml:space="preserve">) // add to </w:t>
-      </w:r>
-      <w:proofErr w:type="spellStart"/>
-      <w:r>
-        <w:t>submitER</w:t>
-      </w:r>
-      <w:proofErr w:type="spellEnd"/>
-      <w:r>
-        <w:t xml:space="preserve"> actions</w:t>
-      </w:r>
-    </w:p>
-    <w:p>
-      <w:pPr>
-        <w:pStyle w:val="ListParagraph"/>
-        <w:numPr>
-          <w:ilvl w:val="0"/>
-          <w:numId w:val="5"/>
-        </w:numPr>
-      </w:pPr>
-      <w:proofErr w:type="spellStart"/>
-      <w:r>
-        <w:rPr>
-          <w:i/>
-          <w:color w:val="FF0000"/>
-        </w:rPr>
-        <w:t>addAttachProbe</w:t>
-      </w:r>
-      <w:proofErr w:type="spellEnd"/>
-      <w:r>
-        <w:t xml:space="preserve"> (</w:t>
-      </w:r>
-      <w:proofErr w:type="spellStart"/>
-      <w:r>
-        <w:t>ro</w:t>
-      </w:r>
-      <w:proofErr w:type="spellEnd"/>
-      <w:r>
-        <w:t>) // add to attach-probe actions</w:t>
-      </w:r>
-    </w:p>
-    <w:p>
-      <w:pPr>
-        <w:pStyle w:val="ListParagraph"/>
-        <w:numPr>
-          <w:ilvl w:val="0"/>
-          <w:numId w:val="5"/>
-        </w:numPr>
-      </w:pPr>
-      <w:proofErr w:type="spellStart"/>
-      <w:r>
-        <w:rPr>
-          <w:i/>
-          <w:color w:val="FF0000"/>
-        </w:rPr>
-        <w:t>addDetachProbe</w:t>
-      </w:r>
-      <w:proofErr w:type="spellEnd"/>
-      <w:r>
-        <w:t xml:space="preserve"> (</w:t>
-      </w:r>
-      <w:proofErr w:type="spellStart"/>
-      <w:r>
-        <w:t>ro</w:t>
-      </w:r>
-      <w:proofErr w:type="spellEnd"/>
-      <w:r>
-        <w:t>, i) // // add to detach-probe actions</w:t>
-      </w:r>
-    </w:p>
-    <w:p>
-      <w:pPr>
-        <w:pStyle w:val="ListParagraph"/>
-        <w:numPr>
-          <w:ilvl w:val="0"/>
-          <w:numId w:val="5"/>
-        </w:numPr>
-      </w:pPr>
-      <w:proofErr w:type="spellStart"/>
-      <w:r>
-        <w:rPr>
-          <w:i/>
-          <w:color w:val="FF0000"/>
-        </w:rPr>
-        <w:t>addMovedDial</w:t>
-      </w:r>
-      <w:proofErr w:type="spellEnd"/>
-      <w:r>
-        <w:t xml:space="preserve"> (</w:t>
-      </w:r>
-      <w:proofErr w:type="spellStart"/>
-      <w:r>
-        <w:t>ro</w:t>
-      </w:r>
-      <w:proofErr w:type="spellEnd"/>
-      <w:r>
-        <w:t>, i) // add to move-dial actions</w:t>
-      </w:r>
-    </w:p>
-    <w:p/>
-    <w:p>
-      <w:r>
-        <w:t>report-tools.js</w:t>
+      <w:r>
+        <w:t>team member, level.</w:t>
+      </w:r>
+    </w:p>
+    <w:p>
+      <w:pPr>
+        <w:pStyle w:val="ListParagraph"/>
+        <w:numPr>
+          <w:ilvl w:val="0"/>
+          <w:numId w:val="7"/>
+        </w:numPr>
+      </w:pPr>
+      <w:proofErr w:type="spellStart"/>
+      <w:r>
+        <w:rPr>
+          <w:i/>
+          <w:color w:val="FF0000"/>
+        </w:rPr>
+        <w:t>reportActions</w:t>
+      </w:r>
+      <w:proofErr w:type="spellEnd"/>
+      <w:r>
+        <w:t xml:space="preserve"> </w:t>
+      </w:r>
+      <w:r>
+        <w:t>(teams, type)</w:t>
+      </w:r>
+      <w:r>
+        <w:t xml:space="preserve"> // create tables for each team summarizing message scores, calling </w:t>
+      </w:r>
+      <w:proofErr w:type="spellStart"/>
+      <w:r>
+        <w:t>makeTeamTable</w:t>
+      </w:r>
+      <w:proofErr w:type="spellEnd"/>
+      <w:r>
+        <w:t xml:space="preserve"> for 1) total scores, 2) number of </w:t>
+      </w:r>
+      <w:proofErr w:type="spellStart"/>
+      <w:r>
+        <w:t>mssgs</w:t>
+      </w:r>
+      <w:proofErr w:type="spellEnd"/>
+      <w:r>
+        <w:t xml:space="preserve">, and 3) average score </w:t>
+      </w:r>
+    </w:p>
+    <w:p>
+      <w:pPr>
+        <w:pStyle w:val="ListParagraph"/>
+        <w:numPr>
+          <w:ilvl w:val="0"/>
+          <w:numId w:val="7"/>
+        </w:numPr>
+      </w:pPr>
+      <w:proofErr w:type="spellStart"/>
+      <w:r>
+        <w:rPr>
+          <w:i/>
+          <w:color w:val="FF0000"/>
+        </w:rPr>
+        <w:t>teacherReport</w:t>
+      </w:r>
+      <w:proofErr w:type="spellEnd"/>
+      <w:r>
+        <w:t xml:space="preserve"> </w:t>
+      </w:r>
+      <w:r>
+        <w:t>(teams)</w:t>
+      </w:r>
+      <w:r>
+        <w:t xml:space="preserve"> // create table for selected teacher reporting the attainments or lack thereof by each team and level </w:t>
       </w:r>
     </w:p>
     <w:p/>
@@ -2352,6 +2635,232 @@
       </w:rPr>
     </w:lvl>
   </w:abstractNum>
+  <w:abstractNum w:abstractNumId="5" w15:restartNumberingAfterBreak="0">
+    <w:nsid w:val="687A6BDB"/>
+    <w:multiLevelType w:val="hybridMultilevel"/>
+    <w:tmpl w:val="F99ECC38"/>
+    <w:lvl w:ilvl="0" w:tplc="04090001">
+      <w:start w:val="1"/>
+      <w:numFmt w:val="bullet"/>
+      <w:lvlText w:val=""/>
+      <w:lvlJc w:val="left"/>
+      <w:pPr>
+        <w:ind w:left="720" w:hanging="360"/>
+      </w:pPr>
+      <w:rPr>
+        <w:rFonts w:ascii="Symbol" w:hAnsi="Symbol" w:hint="default"/>
+      </w:rPr>
+    </w:lvl>
+    <w:lvl w:ilvl="1" w:tplc="04090003" w:tentative="1">
+      <w:start w:val="1"/>
+      <w:numFmt w:val="bullet"/>
+      <w:lvlText w:val="o"/>
+      <w:lvlJc w:val="left"/>
+      <w:pPr>
+        <w:ind w:left="1440" w:hanging="360"/>
+      </w:pPr>
+      <w:rPr>
+        <w:rFonts w:ascii="Courier New" w:hAnsi="Courier New" w:cs="Courier New" w:hint="default"/>
+      </w:rPr>
+    </w:lvl>
+    <w:lvl w:ilvl="2" w:tplc="04090005" w:tentative="1">
+      <w:start w:val="1"/>
+      <w:numFmt w:val="bullet"/>
+      <w:lvlText w:val=""/>
+      <w:lvlJc w:val="left"/>
+      <w:pPr>
+        <w:ind w:left="2160" w:hanging="360"/>
+      </w:pPr>
+      <w:rPr>
+        <w:rFonts w:ascii="Wingdings" w:hAnsi="Wingdings" w:hint="default"/>
+      </w:rPr>
+    </w:lvl>
+    <w:lvl w:ilvl="3" w:tplc="04090001" w:tentative="1">
+      <w:start w:val="1"/>
+      <w:numFmt w:val="bullet"/>
+      <w:lvlText w:val=""/>
+      <w:lvlJc w:val="left"/>
+      <w:pPr>
+        <w:ind w:left="2880" w:hanging="360"/>
+      </w:pPr>
+      <w:rPr>
+        <w:rFonts w:ascii="Symbol" w:hAnsi="Symbol" w:hint="default"/>
+      </w:rPr>
+    </w:lvl>
+    <w:lvl w:ilvl="4" w:tplc="04090003" w:tentative="1">
+      <w:start w:val="1"/>
+      <w:numFmt w:val="bullet"/>
+      <w:lvlText w:val="o"/>
+      <w:lvlJc w:val="left"/>
+      <w:pPr>
+        <w:ind w:left="3600" w:hanging="360"/>
+      </w:pPr>
+      <w:rPr>
+        <w:rFonts w:ascii="Courier New" w:hAnsi="Courier New" w:cs="Courier New" w:hint="default"/>
+      </w:rPr>
+    </w:lvl>
+    <w:lvl w:ilvl="5" w:tplc="04090005" w:tentative="1">
+      <w:start w:val="1"/>
+      <w:numFmt w:val="bullet"/>
+      <w:lvlText w:val=""/>
+      <w:lvlJc w:val="left"/>
+      <w:pPr>
+        <w:ind w:left="4320" w:hanging="360"/>
+      </w:pPr>
+      <w:rPr>
+        <w:rFonts w:ascii="Wingdings" w:hAnsi="Wingdings" w:hint="default"/>
+      </w:rPr>
+    </w:lvl>
+    <w:lvl w:ilvl="6" w:tplc="04090001" w:tentative="1">
+      <w:start w:val="1"/>
+      <w:numFmt w:val="bullet"/>
+      <w:lvlText w:val=""/>
+      <w:lvlJc w:val="left"/>
+      <w:pPr>
+        <w:ind w:left="5040" w:hanging="360"/>
+      </w:pPr>
+      <w:rPr>
+        <w:rFonts w:ascii="Symbol" w:hAnsi="Symbol" w:hint="default"/>
+      </w:rPr>
+    </w:lvl>
+    <w:lvl w:ilvl="7" w:tplc="04090003" w:tentative="1">
+      <w:start w:val="1"/>
+      <w:numFmt w:val="bullet"/>
+      <w:lvlText w:val="o"/>
+      <w:lvlJc w:val="left"/>
+      <w:pPr>
+        <w:ind w:left="5760" w:hanging="360"/>
+      </w:pPr>
+      <w:rPr>
+        <w:rFonts w:ascii="Courier New" w:hAnsi="Courier New" w:cs="Courier New" w:hint="default"/>
+      </w:rPr>
+    </w:lvl>
+    <w:lvl w:ilvl="8" w:tplc="04090005" w:tentative="1">
+      <w:start w:val="1"/>
+      <w:numFmt w:val="bullet"/>
+      <w:lvlText w:val=""/>
+      <w:lvlJc w:val="left"/>
+      <w:pPr>
+        <w:ind w:left="6480" w:hanging="360"/>
+      </w:pPr>
+      <w:rPr>
+        <w:rFonts w:ascii="Wingdings" w:hAnsi="Wingdings" w:hint="default"/>
+      </w:rPr>
+    </w:lvl>
+  </w:abstractNum>
+  <w:abstractNum w:abstractNumId="6" w15:restartNumberingAfterBreak="0">
+    <w:nsid w:val="7AF0262B"/>
+    <w:multiLevelType w:val="hybridMultilevel"/>
+    <w:tmpl w:val="FB4EAA4A"/>
+    <w:lvl w:ilvl="0" w:tplc="04090001">
+      <w:start w:val="1"/>
+      <w:numFmt w:val="bullet"/>
+      <w:lvlText w:val=""/>
+      <w:lvlJc w:val="left"/>
+      <w:pPr>
+        <w:ind w:left="720" w:hanging="360"/>
+      </w:pPr>
+      <w:rPr>
+        <w:rFonts w:ascii="Symbol" w:hAnsi="Symbol" w:hint="default"/>
+      </w:rPr>
+    </w:lvl>
+    <w:lvl w:ilvl="1" w:tplc="04090003" w:tentative="1">
+      <w:start w:val="1"/>
+      <w:numFmt w:val="bullet"/>
+      <w:lvlText w:val="o"/>
+      <w:lvlJc w:val="left"/>
+      <w:pPr>
+        <w:ind w:left="1440" w:hanging="360"/>
+      </w:pPr>
+      <w:rPr>
+        <w:rFonts w:ascii="Courier New" w:hAnsi="Courier New" w:cs="Courier New" w:hint="default"/>
+      </w:rPr>
+    </w:lvl>
+    <w:lvl w:ilvl="2" w:tplc="04090005" w:tentative="1">
+      <w:start w:val="1"/>
+      <w:numFmt w:val="bullet"/>
+      <w:lvlText w:val=""/>
+      <w:lvlJc w:val="left"/>
+      <w:pPr>
+        <w:ind w:left="2160" w:hanging="360"/>
+      </w:pPr>
+      <w:rPr>
+        <w:rFonts w:ascii="Wingdings" w:hAnsi="Wingdings" w:hint="default"/>
+      </w:rPr>
+    </w:lvl>
+    <w:lvl w:ilvl="3" w:tplc="04090001" w:tentative="1">
+      <w:start w:val="1"/>
+      <w:numFmt w:val="bullet"/>
+      <w:lvlText w:val=""/>
+      <w:lvlJc w:val="left"/>
+      <w:pPr>
+        <w:ind w:left="2880" w:hanging="360"/>
+      </w:pPr>
+      <w:rPr>
+        <w:rFonts w:ascii="Symbol" w:hAnsi="Symbol" w:hint="default"/>
+      </w:rPr>
+    </w:lvl>
+    <w:lvl w:ilvl="4" w:tplc="04090003" w:tentative="1">
+      <w:start w:val="1"/>
+      <w:numFmt w:val="bullet"/>
+      <w:lvlText w:val="o"/>
+      <w:lvlJc w:val="left"/>
+      <w:pPr>
+        <w:ind w:left="3600" w:hanging="360"/>
+      </w:pPr>
+      <w:rPr>
+        <w:rFonts w:ascii="Courier New" w:hAnsi="Courier New" w:cs="Courier New" w:hint="default"/>
+      </w:rPr>
+    </w:lvl>
+    <w:lvl w:ilvl="5" w:tplc="04090005" w:tentative="1">
+      <w:start w:val="1"/>
+      <w:numFmt w:val="bullet"/>
+      <w:lvlText w:val=""/>
+      <w:lvlJc w:val="left"/>
+      <w:pPr>
+        <w:ind w:left="4320" w:hanging="360"/>
+      </w:pPr>
+      <w:rPr>
+        <w:rFonts w:ascii="Wingdings" w:hAnsi="Wingdings" w:hint="default"/>
+      </w:rPr>
+    </w:lvl>
+    <w:lvl w:ilvl="6" w:tplc="04090001" w:tentative="1">
+      <w:start w:val="1"/>
+      <w:numFmt w:val="bullet"/>
+      <w:lvlText w:val=""/>
+      <w:lvlJc w:val="left"/>
+      <w:pPr>
+        <w:ind w:left="5040" w:hanging="360"/>
+      </w:pPr>
+      <w:rPr>
+        <w:rFonts w:ascii="Symbol" w:hAnsi="Symbol" w:hint="default"/>
+      </w:rPr>
+    </w:lvl>
+    <w:lvl w:ilvl="7" w:tplc="04090003" w:tentative="1">
+      <w:start w:val="1"/>
+      <w:numFmt w:val="bullet"/>
+      <w:lvlText w:val="o"/>
+      <w:lvlJc w:val="left"/>
+      <w:pPr>
+        <w:ind w:left="5760" w:hanging="360"/>
+      </w:pPr>
+      <w:rPr>
+        <w:rFonts w:ascii="Courier New" w:hAnsi="Courier New" w:cs="Courier New" w:hint="default"/>
+      </w:rPr>
+    </w:lvl>
+    <w:lvl w:ilvl="8" w:tplc="04090005" w:tentative="1">
+      <w:start w:val="1"/>
+      <w:numFmt w:val="bullet"/>
+      <w:lvlText w:val=""/>
+      <w:lvlJc w:val="left"/>
+      <w:pPr>
+        <w:ind w:left="6480" w:hanging="360"/>
+      </w:pPr>
+      <w:rPr>
+        <w:rFonts w:ascii="Wingdings" w:hAnsi="Wingdings" w:hint="default"/>
+      </w:rPr>
+    </w:lvl>
+  </w:abstractNum>
   <w:num w:numId="1">
     <w:abstractNumId w:val="0"/>
     <w:lvlOverride w:ilvl="0">
@@ -2381,6 +2890,12 @@
   </w:num>
   <w:num w:numId="5">
     <w:abstractNumId w:val="1"/>
+  </w:num>
+  <w:num w:numId="6">
+    <w:abstractNumId w:val="5"/>
+  </w:num>
+  <w:num w:numId="7">
+    <w:abstractNumId w:val="6"/>
   </w:num>
 </w:numbering>
 </file>
@@ -2802,6 +3317,7 @@
   <w:style w:type="character" w:default="1" w:styleId="DefaultParagraphFont">
     <w:name w:val="Default Paragraph Font"/>
     <w:uiPriority w:val="1"/>
+    <w:semiHidden/>
     <w:unhideWhenUsed/>
   </w:style>
   <w:style w:type="table" w:default="1" w:styleId="TableNormal">

</xml_diff>